<commit_message>
add more chapter files
</commit_message>
<xml_diff>
--- a/docs/virginia-beach-housing-study-update.docx
+++ b/docs/virginia-beach-housing-study-update.docx
@@ -91,7 +91,7 @@
         <w:t xml:space="preserve"> </w:t>
       </w:r>
       <w:r>
-        <w:t xml:space="preserve">25,</w:t>
+        <w:t xml:space="preserve">27,</w:t>
       </w:r>
       <w:r>
         <w:t xml:space="preserve"> </w:t>
@@ -502,14 +502,9 @@
         <w:t xml:space="preserve">└── Appendix 3: Naturally occurring affordable housing analysis</w:t>
       </w:r>
     </w:p>
-    <w:p>
-      <w:r>
-        <w:br w:type="page"/>
-      </w:r>
-    </w:p>
     <w:bookmarkEnd w:id="20"/>
     <w:bookmarkEnd w:id="21"/>
-    <w:bookmarkStart w:id="56" w:name="test-content"/>
+    <w:bookmarkStart w:id="49" w:name="test-content"/>
     <w:p>
       <w:pPr>
         <w:pStyle w:val="Heading1"/>
@@ -619,28 +614,6 @@
       </w:r>
       <w:r>
         <w:t xml:space="preserve">This is a blockquote</w:t>
-      </w:r>
-    </w:p>
-    <w:p>
-      <w:pPr>
-        <w:pStyle w:val="FirstParagraph"/>
-      </w:pPr>
-      <w:r>
-        <w:rPr>
-          <w:color w:val="1a3454"/>
-        </w:rPr>
-        <w:t>Custom SHADOW color</w:t>
-      </w:r>
-    </w:p>
-    <w:p>
-      <w:pPr>
-        <w:pStyle w:val="BodyText"/>
-      </w:pPr>
-      <w:r>
-        <w:rPr>
-          <w:color w:val="3a9f9c"/>
-        </w:rPr>
-        <w:t>Custom GRASS color</w:t>
       </w:r>
     </w:p>
     <w:bookmarkEnd w:id="26"/>
@@ -1022,7 +995,7 @@
       </w:tr>
     </w:tbl>
     <w:bookmarkEnd w:id="30"/>
-    <w:bookmarkStart w:id="46" w:name="callout-boxes"/>
+    <w:bookmarkStart w:id="43" w:name="callout-boxes"/>
     <w:p>
       <w:pPr>
         <w:pStyle w:val="Heading2"/>
@@ -1495,130 +1468,14 @@
         </w:tc>
       </w:tr>
     </w:tbl>
-    <w:tbl>
-      <w:tblPr>
-        <w:tblStyle w:val="Table"/>
-        <w:tblLook w:firstRow="0" w:lastRow="0" w:firstColumn="0" w:lastColumn="0" w:noHBand="0" w:noVBand="0" w:val="0000"/>
-        <w:tblBorders>
-          <w:left w:val="single" w:sz="24" w:space="0" w:color="FC5300"/>
-          <w:right w:val="single" w:sz="4" w:space="0" w:color="FC5300"/>
-          <w:top w:val="single" w:sz="4" w:space="0" w:color="FC5300"/>
-          <w:bottom w:val="single" w:sz="4" w:space="0" w:color="FC5300"/>
-        </w:tblBorders>
-        <w:tblCellMar>
-          <w:left w:w="144" w:type="dxa"/>
-          <w:right w:w="144" w:type="dxa"/>
-        </w:tblCellMar>
-        <w:tblInd w:w="164" w:type="dxa"/>
-        <w:tblW w:type="pct" w:w="100%"/>
-      </w:tblPr>
-      <w:tr>
-        <w:trPr>
-          <w:cantSplit/>
-        </w:trPr>
-        <w:tc>
-          <w:tcPr>
-            <w:shd w:color="auto" w:fill="ffe5d0" w:val="clear"/>
-            <w:tcMar>
-              <w:top w:w="92" w:type="dxa"/>
-              <w:bottom w:w="92" w:type="dxa"/>
-            </w:tcMar>
-          </w:tcPr>
-          <w:p>
-            <w:pPr>
-              <w:pStyle w:val="BodyText"/>
-            </w:pPr>
-            <w:pPr>
-              <w:spacing w:before="0" w:after="0"/>
-              <w:textAlignment w:val="center"/>
-            </w:pPr>
-            <w:r>
-              <w:drawing>
-                <wp:inline>
-                  <wp:extent cx="152400" cy="152400"/>
-                  <wp:effectExtent b="0" l="0" r="0" t="0"/>
-                  <wp:docPr descr="" title="" id="44" name="Picture"/>
-                  <a:graphic>
-                    <a:graphicData uri="http://schemas.openxmlformats.org/drawingml/2006/picture">
-                      <pic:pic>
-                        <pic:nvPicPr>
-                          <pic:cNvPr descr="C:\Users\Jonathan\AppData\Local\Programs\Quarto\share\formats\docx\caution.png" id="45" name="Picture"/>
-                          <pic:cNvPicPr>
-                            <a:picLocks noChangeArrowheads="1" noChangeAspect="1"/>
-                          </pic:cNvPicPr>
-                        </pic:nvPicPr>
-                        <pic:blipFill>
-                          <a:blip r:embed="rId43"/>
-                          <a:stretch>
-                            <a:fillRect/>
-                          </a:stretch>
-                        </pic:blipFill>
-                        <pic:spPr bwMode="auto">
-                          <a:xfrm>
-                            <a:off x="0" y="0"/>
-                            <a:ext cx="152400" cy="152400"/>
-                          </a:xfrm>
-                          <a:prstGeom prst="rect">
-                            <a:avLst/>
-                          </a:prstGeom>
-                          <a:noFill/>
-                          <a:ln w="9525">
-                            <a:noFill/>
-                            <a:headEnd/>
-                            <a:tailEnd/>
-                          </a:ln>
-                        </pic:spPr>
-                      </pic:pic>
-                    </a:graphicData>
-                  </a:graphic>
-                </wp:inline>
-              </w:drawing>
-            </w:r>
-            <w:r>
-              <w:t xml:space="preserve"> </w:t>
-            </w:r>
-            <w:r>
-              <w:t xml:space="preserve"> </w:t>
-            </w:r>
-            <w:r>
-              <w:t xml:space="preserve">Caution</w:t>
-            </w:r>
-          </w:p>
-        </w:tc>
-      </w:tr>
-      <w:tr>
-        <w:trPr>
-          <w:cantSplit/>
-        </w:trPr>
-        <w:tc>
-          <w:tcPr>
-            <w:tcMar>
-              <w:top w:w="108" w:type="dxa"/>
-              <w:bottom w:w="108" w:type="dxa"/>
-            </w:tcMar>
-          </w:tcPr>
-          <w:p>
-            <w:pPr>
-              <w:pStyle w:val="BodyText"/>
-            </w:pPr>
-            <w:pPr>
-              <w:spacing w:before="16" w:after="16"/>
-            </w:pPr>
-            <w:r>
-              <w:t xml:space="preserve">This is a caution callout box.</w:t>
-            </w:r>
-          </w:p>
-        </w:tc>
-      </w:tr>
-    </w:tbl>
-    <w:bookmarkEnd w:id="46"/>
-    <w:bookmarkStart w:id="50" w:name="images"/>
+    <w:bookmarkEnd w:id="43"/>
+    <w:bookmarkStart w:id="48" w:name="figures"/>
     <w:p>
       <w:pPr>
         <w:pStyle w:val="Heading2"/>
       </w:pPr>
       <w:r>
-        <w:t xml:space="preserve">Images</w:t>
+        <w:t xml:space="preserve">Figures</w:t>
       </w:r>
     </w:p>
     <w:p>
@@ -1626,7 +1483,7 @@
         <w:pStyle w:val="FirstParagraph"/>
       </w:pPr>
       <w:r>
-        <w:t xml:space="preserve">Here is an image:</w:t>
+        <w:t xml:space="preserve">Here is a figure generated by code:</w:t>
       </w:r>
     </w:p>
     <w:tbl>
@@ -1642,6 +1499,7 @@
       <w:tr>
         <w:tc>
           <w:tcPr/>
+          <w:bookmarkStart w:id="47" w:name="fig-lihtc"/>
           <w:p>
             <w:pPr>
               <w:jc w:val="left"/>
@@ -1649,115 +1507,20 @@
             <w:r>
               <w:drawing>
                 <wp:inline>
-                  <wp:extent cx="5943600" cy="1337480"/>
+                  <wp:extent cx="4620126" cy="2849077"/>
                   <wp:effectExtent b="0" l="0" r="0" t="0"/>
-                  <wp:docPr descr="" title="" id="48" name="Picture"/>
+                  <wp:docPr descr="" title="" id="45" name="Picture"/>
                   <a:graphic>
                     <a:graphicData uri="http://schemas.openxmlformats.org/drawingml/2006/picture">
                       <pic:pic>
                         <pic:nvPicPr>
-                          <pic:cNvPr descr="img/hfv_logo.jpg" id="49" name="Picture"/>
+                          <pic:cNvPr descr="test_files/figure-docx/fig-lihtc-1.png" id="46" name="Picture"/>
                           <pic:cNvPicPr>
                             <a:picLocks noChangeArrowheads="1" noChangeAspect="1"/>
                           </pic:cNvPicPr>
                         </pic:nvPicPr>
                         <pic:blipFill>
-                          <a:blip r:embed="rId47"/>
-                          <a:stretch>
-                            <a:fillRect/>
-                          </a:stretch>
-                        </pic:blipFill>
-                        <pic:spPr bwMode="auto">
-                          <a:xfrm>
-                            <a:off x="0" y="0"/>
-                            <a:ext cx="5943600" cy="1337480"/>
-                          </a:xfrm>
-                          <a:prstGeom prst="rect">
-                            <a:avLst/>
-                          </a:prstGeom>
-                          <a:noFill/>
-                          <a:ln w="9525">
-                            <a:noFill/>
-                            <a:headEnd/>
-                            <a:tailEnd/>
-                          </a:ln>
-                        </pic:spPr>
-                      </pic:pic>
-                    </a:graphicData>
-                  </a:graphic>
-                </wp:inline>
-              </w:drawing>
-            </w:r>
-          </w:p>
-          <w:p>
-            <w:pPr>
-              <w:jc w:val="left"/>
-            </w:pPr>
-            <w:pPr>
-              <w:jc w:val="start"/>
-              <w:spacing w:before="200"/>
-              <w:pStyle w:val="ImageCaption"/>
-            </w:pPr>
-            <w:r>
-              <w:t xml:space="preserve">HousingForward Virginia logo</w:t>
-            </w:r>
-          </w:p>
-        </w:tc>
-      </w:tr>
-    </w:tbl>
-    <w:bookmarkEnd w:id="50"/>
-    <w:bookmarkStart w:id="55" w:name="figures"/>
-    <w:p>
-      <w:pPr>
-        <w:pStyle w:val="Heading2"/>
-      </w:pPr>
-      <w:r>
-        <w:t xml:space="preserve">Figures</w:t>
-      </w:r>
-    </w:p>
-    <w:p>
-      <w:pPr>
-        <w:pStyle w:val="FirstParagraph"/>
-      </w:pPr>
-      <w:r>
-        <w:t xml:space="preserve">Here is a figure generated by code:</w:t>
-      </w:r>
-    </w:p>
-    <w:tbl>
-      <w:tblPr>
-        <w:tblStyle w:val="Table"/>
-        <w:tblW w:type="pct" w:w="5000"/>
-        <w:tblLook w:firstRow="0" w:lastRow="0" w:firstColumn="0" w:lastColumn="0" w:noHBand="0" w:noVBand="0" w:val="0000"/>
-        <w:jc w:val="start"/>
-      </w:tblPr>
-      <w:tblGrid>
-        <w:gridCol w:w="7920"/>
-      </w:tblGrid>
-      <w:tr>
-        <w:tc>
-          <w:tcPr/>
-          <w:bookmarkStart w:id="54" w:name="fig-lihtc"/>
-          <w:p>
-            <w:pPr>
-              <w:jc w:val="left"/>
-            </w:pPr>
-            <w:r>
-              <w:drawing>
-                <wp:inline>
-                  <wp:extent cx="4620126" cy="2849077"/>
-                  <wp:effectExtent b="0" l="0" r="0" t="0"/>
-                  <wp:docPr descr="" title="" id="52" name="Picture"/>
-                  <a:graphic>
-                    <a:graphicData uri="http://schemas.openxmlformats.org/drawingml/2006/picture">
-                      <pic:pic>
-                        <pic:nvPicPr>
-                          <pic:cNvPr descr="test_files/figure-docx/fig-lihtc-1.png" id="53" name="Picture"/>
-                          <pic:cNvPicPr>
-                            <a:picLocks noChangeArrowheads="1" noChangeAspect="1"/>
-                          </pic:cNvPicPr>
-                        </pic:nvPicPr>
-                        <pic:blipFill>
-                          <a:blip r:embed="rId51"/>
+                          <a:blip r:embed="rId44"/>
                           <a:stretch>
                             <a:fillRect/>
                           </a:stretch>
@@ -1797,24 +1560,42 @@
               <w:t xml:space="preserve">Figure 1: Annual LIHTC production from 1985 to 2019</w:t>
             </w:r>
           </w:p>
-          <w:bookmarkEnd w:id="54"/>
+          <w:bookmarkEnd w:id="47"/>
         </w:tc>
       </w:tr>
     </w:tbl>
+    <w:bookmarkEnd w:id="48"/>
+    <w:bookmarkEnd w:id="49"/>
+    <w:bookmarkStart w:id="50" w:name="executive-summary"/>
+    <w:p>
+      <w:pPr>
+        <w:pStyle w:val="Heading1"/>
+      </w:pPr>
+      <w:r>
+        <w:t xml:space="preserve">Executive summary</w:t>
+      </w:r>
+    </w:p>
+    <w:p>
+      <w:pPr>
+        <w:pStyle w:val="FirstParagraph"/>
+      </w:pPr>
+      <w:r>
+        <w:t xml:space="preserve">Goes here</w:t>
+      </w:r>
+    </w:p>
     <w:p>
       <w:r>
         <w:br w:type="page"/>
       </w:r>
     </w:p>
-    <w:bookmarkEnd w:id="55"/>
-    <w:bookmarkEnd w:id="56"/>
-    <w:bookmarkStart w:id="57" w:name="executive-summary"/>
+    <w:bookmarkEnd w:id="50"/>
+    <w:bookmarkStart w:id="51" w:name="preface"/>
     <w:p>
       <w:pPr>
         <w:pStyle w:val="Heading1"/>
       </w:pPr>
       <w:r>
-        <w:t xml:space="preserve">Executive summary</w:t>
+        <w:t xml:space="preserve">Preface</w:t>
       </w:r>
     </w:p>
     <w:p>
@@ -1825,19 +1606,23 @@
         <w:t xml:space="preserve">Goes here</w:t>
       </w:r>
     </w:p>
-    <w:p>
-      <w:r>
-        <w:br w:type="page"/>
-      </w:r>
-    </w:p>
-    <w:bookmarkEnd w:id="57"/>
-    <w:bookmarkStart w:id="58" w:name="preface"/>
+    <w:bookmarkEnd w:id="51"/>
+    <w:bookmarkStart w:id="54" w:name="data-and-methodological-notes"/>
     <w:p>
       <w:pPr>
         <w:pStyle w:val="Heading1"/>
       </w:pPr>
       <w:r>
-        <w:t xml:space="preserve">Preface</w:t>
+        <w:t xml:space="preserve">1. Data and methodological notes</w:t>
+      </w:r>
+    </w:p>
+    <w:bookmarkStart w:id="52" w:name="quantitative-analysis"/>
+    <w:p>
+      <w:pPr>
+        <w:pStyle w:val="Heading2"/>
+      </w:pPr>
+      <w:r>
+        <w:t xml:space="preserve">1.1 Quantitative analysis</w:t>
       </w:r>
     </w:p>
     <w:p>
@@ -1845,31 +1630,36 @@
         <w:pStyle w:val="FirstParagraph"/>
       </w:pPr>
       <w:r>
-        <w:t xml:space="preserve">Goes here</w:t>
-      </w:r>
-    </w:p>
-    <w:p>
-      <w:r>
-        <w:br w:type="page"/>
-      </w:r>
-    </w:p>
-    <w:bookmarkEnd w:id="58"/>
-    <w:bookmarkStart w:id="61" w:name="data-and-methodological-notes"/>
+        <w:t xml:space="preserve">…</w:t>
+      </w:r>
+    </w:p>
+    <w:bookmarkEnd w:id="52"/>
+    <w:bookmarkStart w:id="53" w:name="qualitative-analysis"/>
+    <w:p>
+      <w:pPr>
+        <w:pStyle w:val="Heading2"/>
+      </w:pPr>
+      <w:r>
+        <w:t xml:space="preserve">1.2 Qualitative analysis</w:t>
+      </w:r>
+    </w:p>
+    <w:p>
+      <w:pPr>
+        <w:pStyle w:val="FirstParagraph"/>
+      </w:pPr>
+      <w:r>
+        <w:t xml:space="preserve">…</w:t>
+      </w:r>
+    </w:p>
+    <w:bookmarkEnd w:id="53"/>
+    <w:bookmarkEnd w:id="54"/>
+    <w:bookmarkStart w:id="71" w:name="current-housing-efforts"/>
     <w:p>
       <w:pPr>
         <w:pStyle w:val="Heading1"/>
       </w:pPr>
       <w:r>
-        <w:t xml:space="preserve">1. Data and methodological notes</w:t>
-      </w:r>
-    </w:p>
-    <w:bookmarkStart w:id="59" w:name="quantitative-analysis"/>
-    <w:p>
-      <w:pPr>
-        <w:pStyle w:val="Heading2"/>
-      </w:pPr>
-      <w:r>
-        <w:t xml:space="preserve">1.1 Quantitative analysis</w:t>
+        <w:t xml:space="preserve">2. Current housing efforts</w:t>
       </w:r>
     </w:p>
     <w:p>
@@ -1877,52 +1667,10 @@
         <w:pStyle w:val="FirstParagraph"/>
       </w:pPr>
       <w:r>
-        <w:t xml:space="preserve">…</w:t>
-      </w:r>
-    </w:p>
-    <w:bookmarkEnd w:id="59"/>
-    <w:bookmarkStart w:id="60" w:name="qualitative-analysis"/>
-    <w:p>
-      <w:pPr>
-        <w:pStyle w:val="Heading2"/>
-      </w:pPr>
-      <w:r>
-        <w:t xml:space="preserve">1.2 Qualitative analysis</w:t>
-      </w:r>
-    </w:p>
-    <w:p>
-      <w:pPr>
-        <w:pStyle w:val="FirstParagraph"/>
-      </w:pPr>
-      <w:r>
-        <w:t xml:space="preserve">…</w:t>
-      </w:r>
-    </w:p>
-    <w:p>
-      <w:r>
-        <w:br w:type="page"/>
-      </w:r>
-    </w:p>
-    <w:bookmarkEnd w:id="60"/>
-    <w:bookmarkEnd w:id="61"/>
-    <w:bookmarkStart w:id="78" w:name="current-housing-efforts"/>
-    <w:p>
-      <w:pPr>
-        <w:pStyle w:val="Heading1"/>
-      </w:pPr>
-      <w:r>
-        <w:t xml:space="preserve">2. Current housing efforts</w:t>
-      </w:r>
-    </w:p>
-    <w:p>
-      <w:pPr>
-        <w:pStyle w:val="FirstParagraph"/>
-      </w:pPr>
-      <w:r>
         <w:t xml:space="preserve">The City of Virginia Beach currently promotes housing affordability both directly and through partner organizations using City, state, and federal funds.</w:t>
       </w:r>
     </w:p>
-    <w:bookmarkStart w:id="68" w:name="vbcdc"/>
+    <w:bookmarkStart w:id="61" w:name="vbcdc"/>
     <w:p>
       <w:pPr>
         <w:pStyle w:val="Heading2"/>
@@ -1961,18 +1709,18 @@
                 <wp:inline>
                   <wp:extent cx="5943600" cy="4487819"/>
                   <wp:effectExtent b="0" l="0" r="0" t="0"/>
-                  <wp:docPr descr="" title="" id="63" name="Picture"/>
+                  <wp:docPr descr="" title="" id="56" name="Picture"/>
                   <a:graphic>
                     <a:graphicData uri="http://schemas.openxmlformats.org/drawingml/2006/picture">
                       <pic:pic>
                         <pic:nvPicPr>
-                          <pic:cNvPr descr="img/vbcdc.jpg" id="64" name="Picture"/>
+                          <pic:cNvPr descr="img/vbcdc.jpg" id="57" name="Picture"/>
                           <pic:cNvPicPr>
                             <a:picLocks noChangeArrowheads="1" noChangeAspect="1"/>
                           </pic:cNvPicPr>
                         </pic:nvPicPr>
                         <pic:blipFill>
-                          <a:blip r:embed="rId62"/>
+                          <a:blip r:embed="rId55"/>
                           <a:stretch>
                             <a:fillRect/>
                           </a:stretch>
@@ -2073,12 +1821,12 @@
                 <wp:inline>
                   <wp:extent cx="152400" cy="152400"/>
                   <wp:effectExtent b="0" l="0" r="0" t="0"/>
-                  <wp:docPr descr="" title="" id="65" name="Picture"/>
+                  <wp:docPr descr="" title="" id="58" name="Picture"/>
                   <a:graphic>
                     <a:graphicData uri="http://schemas.openxmlformats.org/drawingml/2006/picture">
                       <pic:pic>
                         <pic:nvPicPr>
-                          <pic:cNvPr descr="C:\Users\Jonathan\AppData\Local\Programs\Quarto\share\formats\docx\tip.png" id="66" name="Picture"/>
+                          <pic:cNvPr descr="C:\Users\Jonathan\AppData\Local\Programs\Quarto\share\formats\docx\tip.png" id="59" name="Picture"/>
                           <pic:cNvPicPr>
                             <a:picLocks noChangeArrowheads="1" noChangeAspect="1"/>
                           </pic:cNvPicPr>
@@ -2146,7 +1894,7 @@
             <w:r>
               <w:t xml:space="preserve"> </w:t>
             </w:r>
-            <w:hyperlink r:id="rId67">
+            <w:hyperlink r:id="rId60">
               <w:r>
                 <w:rPr>
                   <w:rStyle w:val="Hyperlink"/>
@@ -2164,8 +1912,8 @@
         </w:tc>
       </w:tr>
     </w:tbl>
-    <w:bookmarkEnd w:id="68"/>
-    <w:bookmarkStart w:id="69" w:name="funding"/>
+    <w:bookmarkEnd w:id="61"/>
+    <w:bookmarkStart w:id="62" w:name="funding"/>
     <w:p>
       <w:pPr>
         <w:pStyle w:val="Heading2"/>
@@ -2182,8 +1930,8 @@
         <w:t xml:space="preserve">The City also partners with other non-profit and for-profit low-income housing developers and operators, distributing HOME and CDBG funds via Housing Opportunity Funds Requests for Proposals issued at least once per year. Since 2000, the City has provided $10.1 million in federal pass-through funds and $5.3 million of City funds to partner organizations, creating 1,280 affordable rental units, preserving 413 affordable rental units, and providing 309 rental assistance vouchers.</w:t>
       </w:r>
     </w:p>
-    <w:bookmarkEnd w:id="69"/>
-    <w:bookmarkStart w:id="70" w:name="development-incentives"/>
+    <w:bookmarkEnd w:id="62"/>
+    <w:bookmarkStart w:id="63" w:name="development-incentives"/>
     <w:p>
       <w:pPr>
         <w:pStyle w:val="Heading2"/>
@@ -2200,8 +1948,8 @@
         <w:t xml:space="preserve">In addition to pass-through funds for developers and operators, the City provides other assistance, such as facilitating land transactions, and funding infrastructure improvements to enable affordable housing development. Zoning and land use tools have also been used to encourage and incentivize affordable housing development. These include reduced parking requirements for affordable housing sites, increased density allowances in Strategic Growth Areas, limited approval of single room occupancy (SRO) housing, and a voluntary Workforce Housing program offering density bonuses in exchange for workforce-affordable set-aside units.</w:t>
       </w:r>
     </w:p>
-    <w:bookmarkEnd w:id="70"/>
-    <w:bookmarkStart w:id="77" w:name="housing-resource-center"/>
+    <w:bookmarkEnd w:id="63"/>
+    <w:bookmarkStart w:id="70" w:name="housing-resource-center"/>
     <w:p>
       <w:pPr>
         <w:pStyle w:val="Heading2"/>
@@ -2232,18 +1980,18 @@
                 <wp:inline>
                   <wp:extent cx="5943600" cy="3566160"/>
                   <wp:effectExtent b="0" l="0" r="0" t="0"/>
-                  <wp:docPr descr="" title="" id="72" name="Picture"/>
+                  <wp:docPr descr="" title="" id="65" name="Picture"/>
                   <a:graphic>
                     <a:graphicData uri="http://schemas.openxmlformats.org/drawingml/2006/picture">
                       <pic:pic>
                         <pic:nvPicPr>
-                          <pic:cNvPr descr="img/hrc.jpg" id="73" name="Picture"/>
+                          <pic:cNvPr descr="img/hrc.jpg" id="66" name="Picture"/>
                           <pic:cNvPicPr>
                             <a:picLocks noChangeArrowheads="1" noChangeAspect="1"/>
                           </pic:cNvPicPr>
                         </pic:nvPicPr>
                         <pic:blipFill>
-                          <a:blip r:embed="rId71"/>
+                          <a:blip r:embed="rId64"/>
                           <a:stretch>
                             <a:fillRect/>
                           </a:stretch>
@@ -2336,12 +2084,12 @@
                 <wp:inline>
                   <wp:extent cx="152400" cy="152400"/>
                   <wp:effectExtent b="0" l="0" r="0" t="0"/>
-                  <wp:docPr descr="" title="" id="74" name="Picture"/>
+                  <wp:docPr descr="" title="" id="67" name="Picture"/>
                   <a:graphic>
                     <a:graphicData uri="http://schemas.openxmlformats.org/drawingml/2006/picture">
                       <pic:pic>
                         <pic:nvPicPr>
-                          <pic:cNvPr descr="C:\Users\Jonathan\AppData\Local\Programs\Quarto\share\formats\docx\tip.png" id="75" name="Picture"/>
+                          <pic:cNvPr descr="C:\Users\Jonathan\AppData\Local\Programs\Quarto\share\formats\docx\tip.png" id="68" name="Picture"/>
                           <pic:cNvPicPr>
                             <a:picLocks noChangeArrowheads="1" noChangeAspect="1"/>
                           </pic:cNvPicPr>
@@ -2409,7 +2157,7 @@
             <w:r>
               <w:t xml:space="preserve"> </w:t>
             </w:r>
-            <w:hyperlink r:id="rId76">
+            <w:hyperlink r:id="rId69">
               <w:r>
                 <w:rPr>
                   <w:rStyle w:val="Hyperlink"/>
@@ -2427,14 +2175,9 @@
         </w:tc>
       </w:tr>
     </w:tbl>
-    <w:p>
-      <w:r>
-        <w:br w:type="page"/>
-      </w:r>
-    </w:p>
-    <w:bookmarkEnd w:id="77"/>
-    <w:bookmarkEnd w:id="78"/>
-    <w:bookmarkStart w:id="84" w:name="overview"/>
+    <w:bookmarkEnd w:id="70"/>
+    <w:bookmarkEnd w:id="71"/>
+    <w:bookmarkStart w:id="77" w:name="overview"/>
     <w:p>
       <w:pPr>
         <w:pStyle w:val="Heading1"/>
@@ -2477,10 +2220,10 @@
       </w:pPr>
       <w:r>
         <w:rPr>
-          <w:bCs/>
+          <w:color w:val="3a9f9c"/>
           <w:b/>
         </w:rPr>
-        <w:t xml:space="preserve">Strategic priorities</w:t>
+        <w:t>Strategic priorities</w:t>
       </w:r>
       <w:r>
         <w:t xml:space="preserve"> </w:t>
@@ -2499,10 +2242,10 @@
       </w:pPr>
       <w:r>
         <w:rPr>
-          <w:bCs/>
+          <w:color w:val="1a3454"/>
           <w:b/>
         </w:rPr>
-        <w:t xml:space="preserve">Easy wins</w:t>
+        <w:t>Easy wins</w:t>
       </w:r>
       <w:r>
         <w:t xml:space="preserve"> </w:t>
@@ -2521,10 +2264,10 @@
       </w:pPr>
       <w:r>
         <w:rPr>
-          <w:bCs/>
+          <w:color w:val="e66b3f"/>
           <w:b/>
         </w:rPr>
-        <w:t xml:space="preserve">Background work</w:t>
+        <w:t>Background work</w:t>
       </w:r>
       <w:r>
         <w:t xml:space="preserve"> </w:t>
@@ -2533,7 +2276,7 @@
         <w:t xml:space="preserve">activities that take advantage of ongoing or upcoming efforts to improve the City’s planning, regulatory, and operational approaches to housing.</w:t>
       </w:r>
     </w:p>
-    <w:bookmarkStart w:id="82" w:name="policy-matrix"/>
+    <w:bookmarkStart w:id="75" w:name="policy-matrix"/>
     <w:p>
       <w:pPr>
         <w:pStyle w:val="Heading2"/>
@@ -2559,18 +2302,18 @@
           <wp:inline>
             <wp:extent cx="5943600" cy="3827961"/>
             <wp:effectExtent b="0" l="0" r="0" t="0"/>
-            <wp:docPr descr="" title="" id="80" name="Picture"/>
+            <wp:docPr descr="" title="" id="73" name="Picture"/>
             <a:graphic>
               <a:graphicData uri="http://schemas.openxmlformats.org/drawingml/2006/picture">
                 <pic:pic>
                   <pic:nvPicPr>
-                    <pic:cNvPr descr="img/matrix.png" id="81" name="Picture"/>
+                    <pic:cNvPr descr="img/matrix.png" id="74" name="Picture"/>
                     <pic:cNvPicPr>
                       <a:picLocks noChangeArrowheads="1" noChangeAspect="1"/>
                     </pic:cNvPicPr>
                   </pic:nvPicPr>
                   <pic:blipFill>
-                    <a:blip r:embed="rId79"/>
+                    <a:blip r:embed="rId72"/>
                     <a:stretch>
                       <a:fillRect/>
                     </a:stretch>
@@ -2611,10 +2354,10 @@
       </w:pPr>
       <w:r>
         <w:rPr>
-          <w:bCs/>
+          <w:color w:val="3a9f9c"/>
           <w:b/>
         </w:rPr>
-        <w:t xml:space="preserve">Strategic priorities</w:t>
+        <w:t>Strategic priorities</w:t>
       </w:r>
     </w:p>
     <w:p>
@@ -2659,10 +2402,10 @@
       </w:pPr>
       <w:r>
         <w:rPr>
-          <w:bCs/>
+          <w:color w:val="1a3454"/>
           <w:b/>
         </w:rPr>
-        <w:t xml:space="preserve">Easy wins</w:t>
+        <w:t>Easy wins</w:t>
       </w:r>
     </w:p>
     <w:p>
@@ -2719,10 +2462,10 @@
       </w:pPr>
       <w:r>
         <w:rPr>
-          <w:bCs/>
+          <w:color w:val="e66b3f"/>
           <w:b/>
         </w:rPr>
-        <w:t xml:space="preserve">Background work</w:t>
+        <w:t>Background work</w:t>
       </w:r>
     </w:p>
     <w:p>
@@ -2755,10 +2498,10 @@
       </w:pPr>
       <w:r>
         <w:rPr>
-          <w:bCs/>
+          <w:color w:val="B1005F"/>
           <w:b/>
         </w:rPr>
-        <w:t xml:space="preserve">Thankless tasks</w:t>
+        <w:t>Thankless tasks</w:t>
       </w:r>
     </w:p>
     <w:p>
@@ -2773,8 +2516,8 @@
         <w:t xml:space="preserve">Not advisable; revise or abandon tasks in the future if they begin to meet this criteria.</w:t>
       </w:r>
     </w:p>
-    <w:bookmarkEnd w:id="82"/>
-    <w:bookmarkStart w:id="83" w:name="policy-rankings"/>
+    <w:bookmarkEnd w:id="75"/>
+    <w:bookmarkStart w:id="76" w:name="policy-rankings"/>
     <w:p>
       <w:pPr>
         <w:pStyle w:val="Heading2"/>
@@ -2797,10 +2540,10 @@
       </w:pPr>
       <w:r>
         <w:rPr>
-          <w:bCs/>
+          <w:color w:val="3a9f9c"/>
           <w:b/>
         </w:rPr>
-        <w:t xml:space="preserve">Strategic priorities</w:t>
+        <w:t>Strategic priorities</w:t>
       </w:r>
     </w:p>
     <w:p>
@@ -2845,10 +2588,10 @@
       </w:pPr>
       <w:r>
         <w:rPr>
-          <w:bCs/>
+          <w:color w:val="1a3454"/>
           <w:b/>
         </w:rPr>
-        <w:t xml:space="preserve">Easy wins</w:t>
+        <w:t>Easy wins</w:t>
       </w:r>
     </w:p>
     <w:p>
@@ -2881,10 +2624,10 @@
       </w:pPr>
       <w:r>
         <w:rPr>
-          <w:bCs/>
+          <w:color w:val="e66b3f"/>
           <w:b/>
         </w:rPr>
-        <w:t xml:space="preserve">Background work</w:t>
+        <w:t>Background work</w:t>
       </w:r>
     </w:p>
     <w:p>
@@ -2939,24 +2682,163 @@
         <w:t xml:space="preserve">assess options for redesigning the Workforce Housing Program to increase its impact</w:t>
       </w:r>
     </w:p>
-    <w:p>
-      <w:r>
-        <w:br w:type="page"/>
+    <w:bookmarkEnd w:id="76"/>
+    <w:bookmarkEnd w:id="77"/>
+    <w:bookmarkStart w:id="78" w:name="develop-housing-trust-fund"/>
+    <w:p>
+      <w:pPr>
+        <w:pStyle w:val="Heading1"/>
+      </w:pPr>
+      <w:r>
+        <w:t xml:space="preserve">4. Develop housing trust fund</w:t>
+      </w:r>
+    </w:p>
+    <w:p>
+      <w:pPr>
+        <w:pStyle w:val="FirstParagraph"/>
+      </w:pPr>
+      <w:r>
+        <w:t xml:space="preserve">…</w:t>
+      </w:r>
+    </w:p>
+    <w:bookmarkEnd w:id="78"/>
+    <w:bookmarkStart w:id="79" w:name="expand-vbda-role"/>
+    <w:p>
+      <w:pPr>
+        <w:pStyle w:val="Heading1"/>
+      </w:pPr>
+      <w:r>
+        <w:t xml:space="preserve">5. Expand VBDA role</w:t>
+      </w:r>
+    </w:p>
+    <w:p>
+      <w:pPr>
+        <w:pStyle w:val="FirstParagraph"/>
+      </w:pPr>
+      <w:r>
+        <w:t xml:space="preserve">…</w:t>
+      </w:r>
+    </w:p>
+    <w:bookmarkEnd w:id="79"/>
+    <w:bookmarkStart w:id="80" w:name="design-education-campaign"/>
+    <w:p>
+      <w:pPr>
+        <w:pStyle w:val="Heading1"/>
+      </w:pPr>
+      <w:r>
+        <w:t xml:space="preserve">6. Design education campaign</w:t>
+      </w:r>
+    </w:p>
+    <w:p>
+      <w:pPr>
+        <w:pStyle w:val="FirstParagraph"/>
+      </w:pPr>
+      <w:r>
+        <w:t xml:space="preserve">…</w:t>
+      </w:r>
+    </w:p>
+    <w:bookmarkEnd w:id="80"/>
+    <w:bookmarkStart w:id="81" w:name="create-housing-fund-for-workers"/>
+    <w:p>
+      <w:pPr>
+        <w:pStyle w:val="Heading1"/>
+      </w:pPr>
+      <w:r>
+        <w:t xml:space="preserve">7. Create housing fund for workers</w:t>
+      </w:r>
+    </w:p>
+    <w:p>
+      <w:pPr>
+        <w:pStyle w:val="FirstParagraph"/>
+      </w:pPr>
+      <w:r>
+        <w:t xml:space="preserve">…</w:t>
+      </w:r>
+    </w:p>
+    <w:bookmarkEnd w:id="81"/>
+    <w:bookmarkStart w:id="82" w:name="leverage-vsclt"/>
+    <w:p>
+      <w:pPr>
+        <w:pStyle w:val="Heading1"/>
+      </w:pPr>
+      <w:r>
+        <w:t xml:space="preserve">8. Leverage VSCLT</w:t>
+      </w:r>
+    </w:p>
+    <w:p>
+      <w:pPr>
+        <w:pStyle w:val="FirstParagraph"/>
+      </w:pPr>
+      <w:r>
+        <w:t xml:space="preserve">…</w:t>
+      </w:r>
+    </w:p>
+    <w:bookmarkEnd w:id="82"/>
+    <w:bookmarkStart w:id="83" w:name="pursue-innovative-development-models"/>
+    <w:p>
+      <w:pPr>
+        <w:pStyle w:val="Heading1"/>
+      </w:pPr>
+      <w:r>
+        <w:t xml:space="preserve">9. Pursue innovative development models</w:t>
+      </w:r>
+    </w:p>
+    <w:p>
+      <w:pPr>
+        <w:pStyle w:val="FirstParagraph"/>
+      </w:pPr>
+      <w:r>
+        <w:t xml:space="preserve">…</w:t>
       </w:r>
     </w:p>
     <w:bookmarkEnd w:id="83"/>
+    <w:bookmarkStart w:id="84" w:name="streamline-permitting"/>
+    <w:p>
+      <w:pPr>
+        <w:pStyle w:val="Heading1"/>
+      </w:pPr>
+      <w:r>
+        <w:t xml:space="preserve">10. Streamline permitting</w:t>
+      </w:r>
+    </w:p>
+    <w:p>
+      <w:pPr>
+        <w:pStyle w:val="FirstParagraph"/>
+      </w:pPr>
+      <w:r>
+        <w:t xml:space="preserve">…</w:t>
+      </w:r>
+    </w:p>
     <w:bookmarkEnd w:id="84"/>
-    <w:bookmarkStart w:id="88" w:name="references"/>
+    <w:bookmarkStart w:id="85" w:name="explore-zoning-advisory-board"/>
     <w:p>
       <w:pPr>
         <w:pStyle w:val="Heading1"/>
       </w:pPr>
       <w:r>
+        <w:t xml:space="preserve">11. Explore zoning advisory board</w:t>
+      </w:r>
+    </w:p>
+    <w:p>
+      <w:pPr>
+        <w:pStyle w:val="FirstParagraph"/>
+      </w:pPr>
+      <w:r>
+        <w:t xml:space="preserve">…</w:t>
+      </w:r>
+    </w:p>
+    <w:bookmarkEnd w:id="85"/>
+    <w:bookmarkStart w:id="89" w:name="references"/>
+    <w:p>
+      <w:pPr>
+        <w:pStyle w:val="Heading1"/>
+      </w:pPr>
+      <w:r>
         <w:t xml:space="preserve">References</w:t>
       </w:r>
     </w:p>
-    <w:bookmarkStart w:id="87" w:name="refs"/>
-    <w:bookmarkStart w:id="86" w:name="ref-ref1"/>
+    <w:bookmarkStart w:id="88" w:name="refs"/>
+    <w:bookmarkStart w:id="87" w:name="ref-ref1"/>
     <w:p>
       <w:pPr>
         <w:pStyle w:val="Bibliography"/>
@@ -2989,7 +2871,7 @@
       <w:r>
         <w:t xml:space="preserve"> </w:t>
       </w:r>
-      <w:hyperlink r:id="rId85">
+      <w:hyperlink r:id="rId86">
         <w:r>
           <w:rPr>
             <w:rStyle w:val="Hyperlink"/>
@@ -3001,15 +2883,10 @@
         <w:t xml:space="preserve">.</w:t>
       </w:r>
     </w:p>
-    <w:bookmarkEnd w:id="86"/>
     <w:bookmarkEnd w:id="87"/>
-    <w:p>
-      <w:r>
-        <w:br w:type="page"/>
-      </w:r>
-    </w:p>
     <w:bookmarkEnd w:id="88"/>
-    <w:bookmarkStart w:id="89" w:name="public-and-expert-engagement"/>
+    <w:bookmarkEnd w:id="89"/>
+    <w:bookmarkStart w:id="90" w:name="public-and-expert-engagement"/>
     <w:p>
       <w:pPr>
         <w:pStyle w:val="Heading1"/>
@@ -3026,12 +2903,43 @@
         <w:t xml:space="preserve">…</w:t>
       </w:r>
     </w:p>
-    <w:p>
-      <w:r>
-        <w:br w:type="page"/>
-      </w:r>
-    </w:p>
-    <w:bookmarkEnd w:id="89"/>
+    <w:bookmarkEnd w:id="90"/>
+    <w:bookmarkStart w:id="91" w:name="workforce-housing-affordability-analysis"/>
+    <w:p>
+      <w:pPr>
+        <w:pStyle w:val="Heading1"/>
+      </w:pPr>
+      <w:r>
+        <w:t xml:space="preserve">Appendix B — Workforce housing affordability analysis</w:t>
+      </w:r>
+    </w:p>
+    <w:p>
+      <w:pPr>
+        <w:pStyle w:val="FirstParagraph"/>
+      </w:pPr>
+      <w:r>
+        <w:t xml:space="preserve">…</w:t>
+      </w:r>
+    </w:p>
+    <w:bookmarkEnd w:id="91"/>
+    <w:bookmarkStart w:id="92" w:name="X576e52ce5a8f5260ab6ea380d117b669400e178"/>
+    <w:p>
+      <w:pPr>
+        <w:pStyle w:val="Heading1"/>
+      </w:pPr>
+      <w:r>
+        <w:t xml:space="preserve">Appendix C — Naturally occurring affordable housing analysis</w:t>
+      </w:r>
+    </w:p>
+    <w:p>
+      <w:pPr>
+        <w:pStyle w:val="FirstParagraph"/>
+      </w:pPr>
+      <w:r>
+        <w:t xml:space="preserve">…</w:t>
+      </w:r>
+    </w:p>
+    <w:bookmarkEnd w:id="92"/>
     <w:sectPr>
       <w:footerReference r:id="rId9" w:type="default"/>
       <w:pgSz w:h="15840" w:w="12240"/>
@@ -3827,11 +3735,12 @@
     <w:next w:val="BodyText"/>
     <w:uiPriority w:val="9"/>
     <w:qFormat/>
-    <w:rsid w:val="007447AD"/>
+    <w:rsid w:val="00C32B2D"/>
     <w:pPr>
       <w:keepNext/>
       <w:keepLines/>
-      <w:spacing w:after="240" w:before="240"/>
+      <w:pageBreakBefore/>
+      <w:spacing w:after="240"/>
       <w:outlineLvl w:val="0"/>
     </w:pPr>
     <w:rPr>
@@ -3849,11 +3758,11 @@
     <w:uiPriority w:val="9"/>
     <w:unhideWhenUsed/>
     <w:qFormat/>
-    <w:rsid w:val="00884154"/>
+    <w:rsid w:val="00C32B2D"/>
     <w:pPr>
       <w:keepNext/>
       <w:keepLines/>
-      <w:spacing w:after="240" w:before="240"/>
+      <w:spacing w:after="120" w:before="360"/>
       <w:outlineLvl w:val="1"/>
     </w:pPr>
     <w:rPr>
@@ -4307,7 +4216,7 @@
     <w:uiPriority w:val="39"/>
     <w:unhideWhenUsed/>
     <w:qFormat/>
-    <w:rsid w:val="00884154"/>
+    <w:rsid w:val="000159DB"/>
     <w:pPr>
       <w:spacing w:line="259" w:lineRule="auto"/>
       <w:outlineLvl w:val="9"/>

</xml_diff>